<commit_message>
Wrapped logic with try catch for a general way to catch badly formatted packets. Kept rule == "" check in lib.py.
</commit_message>
<xml_diff>
--- a/readme.docx
+++ b/readme.docx
@@ -1,6 +1,6 @@
 
 <file path=word/document.xml><?xml version="1.0" encoding="utf-8"?>
-<w:document xmlns:wpc="http://schemas.microsoft.com/office/word/2010/wordprocessingCanvas" xmlns:mo="http://schemas.microsoft.com/office/mac/office/2008/main" xmlns:mc="http://schemas.openxmlformats.org/markup-compatibility/2006" xmlns:mv="urn:schemas-microsoft-com:mac:vml" xmlns:o="urn:schemas-microsoft-com:office:office" xmlns:r="http://schemas.openxmlformats.org/officeDocument/2006/relationships" xmlns:m="http://schemas.openxmlformats.org/officeDocument/2006/math" xmlns:v="urn:schemas-microsoft-com:vml" xmlns:wp14="http://schemas.microsoft.com/office/word/2010/wordprocessingDrawing" xmlns:wp="http://schemas.openxmlformats.org/drawingml/2006/wordprocessingDrawing" xmlns:w10="urn:schemas-microsoft-com:office:word" xmlns:w="http://schemas.openxmlformats.org/wordprocessingml/2006/main" xmlns:w14="http://schemas.microsoft.com/office/word/2010/wordml" xmlns:w15="http://schemas.microsoft.com/office/word/2012/wordml" xmlns:wpg="http://schemas.microsoft.com/office/word/2010/wordprocessingGroup" xmlns:wpi="http://schemas.microsoft.com/office/word/2010/wordprocessingInk" xmlns:wne="http://schemas.microsoft.com/office/word/2006/wordml" xmlns:wps="http://schemas.microsoft.com/office/word/2010/wordprocessingShape" mc:Ignorable="w14 w15 wp14">
+<w:document xmlns:wpc="http://schemas.microsoft.com/office/word/2010/wordprocessingCanvas" xmlns:mc="http://schemas.openxmlformats.org/markup-compatibility/2006" xmlns:o="urn:schemas-microsoft-com:office:office" xmlns:r="http://schemas.openxmlformats.org/officeDocument/2006/relationships" xmlns:m="http://schemas.openxmlformats.org/officeDocument/2006/math" xmlns:v="urn:schemas-microsoft-com:vml" xmlns:wp14="http://schemas.microsoft.com/office/word/2010/wordprocessingDrawing" xmlns:wp="http://schemas.openxmlformats.org/drawingml/2006/wordprocessingDrawing" xmlns:w10="urn:schemas-microsoft-com:office:word" xmlns:w="http://schemas.openxmlformats.org/wordprocessingml/2006/main" xmlns:w14="http://schemas.microsoft.com/office/word/2010/wordml" xmlns:w15="http://schemas.microsoft.com/office/word/2012/wordml" xmlns:wpg="http://schemas.microsoft.com/office/word/2010/wordprocessingGroup" xmlns:wpi="http://schemas.microsoft.com/office/word/2010/wordprocessingInk" xmlns:wne="http://schemas.microsoft.com/office/word/2006/wordml" xmlns:wps="http://schemas.microsoft.com/office/word/2010/wordprocessingShape" mc:Ignorable="w14 w15 wp14">
   <w:body>
     <w:p>
       <w:pPr>
@@ -56,23 +56,23 @@
           <w:rFonts w:ascii="Times New Roman" w:hAnsi="Times New Roman" w:cs="Times New Roman"/>
           <w:lang w:val="en-CA"/>
         </w:rPr>
-        <w:t xml:space="preserve">) and Michael </w:t>
-      </w:r>
-      <w:proofErr w:type="spellStart"/>
-      <w:r>
-        <w:rPr>
-          <w:rFonts w:ascii="Times New Roman" w:hAnsi="Times New Roman" w:cs="Times New Roman"/>
-          <w:lang w:val="en-CA"/>
-        </w:rPr>
-        <w:t>Pascual</w:t>
-      </w:r>
-      <w:proofErr w:type="spellEnd"/>
-      <w:r>
-        <w:rPr>
-          <w:rFonts w:ascii="Times New Roman" w:hAnsi="Times New Roman" w:cs="Times New Roman"/>
-          <w:lang w:val="en-CA"/>
-        </w:rPr>
-        <w:t xml:space="preserve"> ()</w:t>
+        <w:t>) and Michael Pascual (</w:t>
+      </w:r>
+      <w:r>
+        <w:rPr>
+          <w:rFonts w:ascii="Times New Roman" w:hAnsi="Times New Roman" w:cs="Times New Roman"/>
+          <w:lang w:val="en-CA"/>
+        </w:rPr>
+        <w:t>10107219, T01</w:t>
+      </w:r>
+      <w:bookmarkStart w:id="0" w:name="_GoBack"/>
+      <w:bookmarkEnd w:id="0"/>
+      <w:r>
+        <w:rPr>
+          <w:rFonts w:ascii="Times New Roman" w:hAnsi="Times New Roman" w:cs="Times New Roman"/>
+          <w:lang w:val="en-CA"/>
+        </w:rPr>
+        <w:t>)</w:t>
       </w:r>
     </w:p>
     <w:p>
@@ -125,23 +125,7 @@
           <w:rFonts w:ascii="Times New Roman" w:hAnsi="Times New Roman" w:cs="Times New Roman"/>
           <w:lang w:val="en-CA"/>
         </w:rPr>
-        <w:t xml:space="preserve">until </w:t>
-      </w:r>
-      <w:proofErr w:type="spellStart"/>
-      <w:r>
-        <w:rPr>
-          <w:rFonts w:ascii="Times New Roman" w:hAnsi="Times New Roman" w:cs="Times New Roman"/>
-          <w:lang w:val="en-CA"/>
-        </w:rPr>
-        <w:t>eof</w:t>
-      </w:r>
-      <w:proofErr w:type="spellEnd"/>
-      <w:r>
-        <w:rPr>
-          <w:rFonts w:ascii="Times New Roman" w:hAnsi="Times New Roman" w:cs="Times New Roman"/>
-          <w:lang w:val="en-CA"/>
-        </w:rPr>
-        <w:t xml:space="preserve">, and </w:t>
+        <w:t xml:space="preserve">until eof, and </w:t>
       </w:r>
       <w:r>
         <w:rPr>
@@ -227,10 +211,8 @@
           <w:szCs w:val="22"/>
           <w:lang w:val="en-CA"/>
         </w:rPr>
-        <w:t xml:space="preserve">python3 </w:t>
-      </w:r>
-      <w:bookmarkStart w:id="0" w:name="_GoBack"/>
-      <w:bookmarkEnd w:id="0"/>
+        <w:t>python3 fw.py &lt;</w:t>
+      </w:r>
       <w:r>
         <w:rPr>
           <w:rFonts w:ascii="Courier New" w:hAnsi="Courier New" w:cs="Courier New"/>
@@ -238,19 +220,8 @@
           <w:szCs w:val="22"/>
           <w:lang w:val="en-CA"/>
         </w:rPr>
-        <w:t>fw.py &lt;</w:t>
-      </w:r>
-      <w:proofErr w:type="spellStart"/>
-      <w:r>
-        <w:rPr>
-          <w:rFonts w:ascii="Courier New" w:hAnsi="Courier New" w:cs="Courier New"/>
-          <w:sz w:val="22"/>
-          <w:szCs w:val="22"/>
-          <w:lang w:val="en-CA"/>
-        </w:rPr>
         <w:t>configfile</w:t>
       </w:r>
-      <w:proofErr w:type="spellEnd"/>
       <w:r>
         <w:rPr>
           <w:rFonts w:ascii="Courier New" w:hAnsi="Courier New" w:cs="Courier New"/>
@@ -303,7 +274,6 @@
                 <w:lang w:val="en-CA"/>
               </w:rPr>
             </w:pPr>
-            <w:proofErr w:type="spellStart"/>
             <w:r>
               <w:rPr>
                 <w:rFonts w:ascii="Courier New" w:hAnsi="Courier New" w:cs="Courier New"/>
@@ -313,7 +283,6 @@
               </w:rPr>
               <w:t>configfile</w:t>
             </w:r>
-            <w:proofErr w:type="spellEnd"/>
           </w:p>
         </w:tc>
         <w:tc>
@@ -425,27 +394,7 @@
           <w:szCs w:val="22"/>
           <w:lang w:val="en-CA"/>
         </w:rPr>
-        <w:t>&lt;direction&gt; &lt;action&gt; &lt;</w:t>
-      </w:r>
-      <w:proofErr w:type="spellStart"/>
-      <w:r>
-        <w:rPr>
-          <w:rFonts w:ascii="Courier New" w:hAnsi="Courier New" w:cs="Courier New"/>
-          <w:sz w:val="22"/>
-          <w:szCs w:val="22"/>
-          <w:lang w:val="en-CA"/>
-        </w:rPr>
-        <w:t>ip</w:t>
-      </w:r>
-      <w:proofErr w:type="spellEnd"/>
-      <w:r>
-        <w:rPr>
-          <w:rFonts w:ascii="Courier New" w:hAnsi="Courier New" w:cs="Courier New"/>
-          <w:sz w:val="22"/>
-          <w:szCs w:val="22"/>
-          <w:lang w:val="en-CA"/>
-        </w:rPr>
-        <w:t>&gt; &lt;port&gt; [flag]</w:t>
+        <w:t>&lt;direction&gt; &lt;action&gt; &lt;ip&gt; &lt;port&gt; [flag]</w:t>
       </w:r>
     </w:p>
     <w:p>
@@ -595,74 +544,36 @@
                 <w:szCs w:val="22"/>
                 <w:lang w:val="en-CA"/>
               </w:rPr>
-              <w:t>Specifies the action (</w:t>
-            </w:r>
-            <w:proofErr w:type="spellStart"/>
-            <w:r>
-              <w:rPr>
-                <w:rFonts w:ascii="Courier New" w:hAnsi="Courier New" w:cs="Courier New"/>
-                <w:sz w:val="22"/>
-                <w:szCs w:val="22"/>
-                <w:lang w:val="en-CA"/>
-              </w:rPr>
-              <w:t>ie</w:t>
-            </w:r>
-            <w:proofErr w:type="spellEnd"/>
-            <w:r>
-              <w:rPr>
-                <w:rFonts w:ascii="Courier New" w:hAnsi="Courier New" w:cs="Courier New"/>
-                <w:sz w:val="22"/>
-                <w:szCs w:val="22"/>
-                <w:lang w:val="en-CA"/>
-              </w:rPr>
-              <w:t>. what to do) to be taken when the pac</w:t>
-            </w:r>
-            <w:r>
-              <w:rPr>
-                <w:rFonts w:ascii="Courier New" w:hAnsi="Courier New" w:cs="Courier New"/>
-                <w:sz w:val="22"/>
-                <w:szCs w:val="22"/>
-                <w:lang w:val="en-CA"/>
-              </w:rPr>
-              <w:t xml:space="preserve">ket matches this rule. </w:t>
-            </w:r>
-          </w:p>
-          <w:p>
-            <w:pPr>
-              <w:rPr>
-                <w:rFonts w:ascii="Courier New" w:hAnsi="Courier New" w:cs="Courier New"/>
-                <w:sz w:val="22"/>
-                <w:szCs w:val="22"/>
-                <w:lang w:val="en-CA"/>
-              </w:rPr>
-            </w:pPr>
-          </w:p>
-          <w:p>
-            <w:pPr>
-              <w:rPr>
-                <w:rFonts w:ascii="Courier New" w:hAnsi="Courier New" w:cs="Courier New"/>
-                <w:sz w:val="22"/>
-                <w:szCs w:val="22"/>
-                <w:lang w:val="en-CA"/>
-              </w:rPr>
-            </w:pPr>
-            <w:r>
-              <w:rPr>
-                <w:rFonts w:ascii="Courier New" w:hAnsi="Courier New" w:cs="Courier New"/>
-                <w:sz w:val="22"/>
-                <w:szCs w:val="22"/>
-                <w:lang w:val="en-CA"/>
-              </w:rPr>
-              <w:t>A</w:t>
-            </w:r>
-            <w:r>
-              <w:rPr>
-                <w:rFonts w:ascii="Courier New" w:hAnsi="Courier New" w:cs="Courier New"/>
-                <w:sz w:val="22"/>
-                <w:szCs w:val="22"/>
-                <w:lang w:val="en-CA"/>
-              </w:rPr>
-              <w:t>llowed values are “accept”, “drop” and “deny”</w:t>
+              <w:t xml:space="preserve">Specifies the action (ie. what to do) to be taken when the packet matches this rule. </w:t>
+            </w:r>
+          </w:p>
+          <w:p>
+            <w:pPr>
+              <w:rPr>
+                <w:rFonts w:ascii="Courier New" w:hAnsi="Courier New" w:cs="Courier New"/>
+                <w:sz w:val="22"/>
+                <w:szCs w:val="22"/>
+                <w:lang w:val="en-CA"/>
+              </w:rPr>
+            </w:pPr>
+          </w:p>
+          <w:p>
+            <w:pPr>
+              <w:rPr>
+                <w:rFonts w:ascii="Courier New" w:hAnsi="Courier New" w:cs="Courier New"/>
+                <w:sz w:val="22"/>
+                <w:szCs w:val="22"/>
+                <w:lang w:val="en-CA"/>
+              </w:rPr>
+            </w:pPr>
+            <w:r>
+              <w:rPr>
+                <w:rFonts w:ascii="Courier New" w:hAnsi="Courier New" w:cs="Courier New"/>
+                <w:sz w:val="22"/>
+                <w:szCs w:val="22"/>
+                <w:lang w:val="en-CA"/>
+              </w:rPr>
+              <w:t>Allowed values are “accept”, “drop” and “deny”</w:t>
             </w:r>
           </w:p>
         </w:tc>
@@ -688,27 +599,7 @@
                 <w:szCs w:val="22"/>
                 <w:lang w:val="en-CA"/>
               </w:rPr>
-              <w:t>&lt;</w:t>
-            </w:r>
-            <w:proofErr w:type="spellStart"/>
-            <w:r>
-              <w:rPr>
-                <w:rFonts w:ascii="Courier New" w:hAnsi="Courier New" w:cs="Courier New"/>
-                <w:sz w:val="22"/>
-                <w:szCs w:val="22"/>
-                <w:lang w:val="en-CA"/>
-              </w:rPr>
-              <w:t>ip</w:t>
-            </w:r>
-            <w:proofErr w:type="spellEnd"/>
-            <w:r>
-              <w:rPr>
-                <w:rFonts w:ascii="Courier New" w:hAnsi="Courier New" w:cs="Courier New"/>
-                <w:sz w:val="22"/>
-                <w:szCs w:val="22"/>
-                <w:lang w:val="en-CA"/>
-              </w:rPr>
-              <w:t>&gt;</w:t>
+              <w:t>&lt;ip&gt;</w:t>
             </w:r>
           </w:p>
         </w:tc>
@@ -761,44 +652,26 @@
                 <w:szCs w:val="22"/>
                 <w:lang w:val="en-CA"/>
               </w:rPr>
-              <w:t xml:space="preserve">There are two </w:t>
-            </w:r>
-            <w:r>
-              <w:rPr>
-                <w:rFonts w:ascii="Courier New" w:hAnsi="Courier New" w:cs="Courier New"/>
-                <w:sz w:val="22"/>
-                <w:szCs w:val="22"/>
-                <w:lang w:val="en-CA"/>
-              </w:rPr>
-              <w:t>different ways to specify this:</w:t>
-            </w:r>
-          </w:p>
-          <w:p>
-            <w:pPr>
-              <w:rPr>
-                <w:rFonts w:ascii="Courier New" w:hAnsi="Courier New" w:cs="Courier New"/>
-                <w:sz w:val="22"/>
-                <w:szCs w:val="22"/>
-                <w:lang w:val="en-CA"/>
-              </w:rPr>
-            </w:pPr>
-            <w:r>
-              <w:rPr>
-                <w:rFonts w:ascii="Courier New" w:hAnsi="Courier New" w:cs="Courier New"/>
-                <w:sz w:val="22"/>
-                <w:szCs w:val="22"/>
-                <w:lang w:val="en-CA"/>
-              </w:rPr>
-              <w:t>• IP range using CIDR</w:t>
-            </w:r>
-            <w:r>
-              <w:rPr>
-                <w:rFonts w:ascii="Courier New" w:hAnsi="Courier New" w:cs="Courier New"/>
-                <w:sz w:val="22"/>
-                <w:szCs w:val="22"/>
-                <w:lang w:val="en-CA"/>
-              </w:rPr>
-              <w:t xml:space="preserve"> notation, e.g. 136.159.22.0/24</w:t>
+              <w:t>There are two different ways to specify this:</w:t>
+            </w:r>
+          </w:p>
+          <w:p>
+            <w:pPr>
+              <w:rPr>
+                <w:rFonts w:ascii="Courier New" w:hAnsi="Courier New" w:cs="Courier New"/>
+                <w:sz w:val="22"/>
+                <w:szCs w:val="22"/>
+                <w:lang w:val="en-CA"/>
+              </w:rPr>
+            </w:pPr>
+            <w:r>
+              <w:rPr>
+                <w:rFonts w:ascii="Courier New" w:hAnsi="Courier New" w:cs="Courier New"/>
+                <w:sz w:val="22"/>
+                <w:szCs w:val="22"/>
+                <w:lang w:val="en-CA"/>
+              </w:rPr>
+              <w:t>• IP range using CIDR notation, e.g. 136.159.22.0/24</w:t>
             </w:r>
           </w:p>
           <w:p>
@@ -867,44 +740,26 @@
                 <w:szCs w:val="22"/>
                 <w:lang w:val="en-CA"/>
               </w:rPr>
-              <w:t>Defines the list of destination ports for which this rule will apply. Each</w:t>
-            </w:r>
-            <w:r>
-              <w:rPr>
-                <w:rFonts w:ascii="Courier New" w:hAnsi="Courier New" w:cs="Courier New"/>
-                <w:sz w:val="22"/>
-                <w:szCs w:val="22"/>
-                <w:lang w:val="en-CA"/>
-              </w:rPr>
-              <w:t xml:space="preserve"> port is an integer</w:t>
-            </w:r>
-          </w:p>
-          <w:p>
-            <w:pPr>
-              <w:rPr>
-                <w:rFonts w:ascii="Courier New" w:hAnsi="Courier New" w:cs="Courier New"/>
-                <w:sz w:val="22"/>
-                <w:szCs w:val="22"/>
-                <w:lang w:val="en-CA"/>
-              </w:rPr>
-            </w:pPr>
-            <w:r>
-              <w:rPr>
-                <w:rFonts w:ascii="Courier New" w:hAnsi="Courier New" w:cs="Courier New"/>
-                <w:sz w:val="22"/>
-                <w:szCs w:val="22"/>
-                <w:lang w:val="en-CA"/>
-              </w:rPr>
-              <w:t xml:space="preserve">between 0-65535. The list can contain one or more ports </w:t>
-            </w:r>
-            <w:r>
-              <w:rPr>
-                <w:rFonts w:ascii="Courier New" w:hAnsi="Courier New" w:cs="Courier New"/>
-                <w:sz w:val="22"/>
-                <w:szCs w:val="22"/>
-                <w:lang w:val="en-CA"/>
-              </w:rPr>
-              <w:t>separated by commas. It is also</w:t>
+              <w:t>Defines the list of destination ports for which this rule will apply. Each port is an integer</w:t>
+            </w:r>
+          </w:p>
+          <w:p>
+            <w:pPr>
+              <w:rPr>
+                <w:rFonts w:ascii="Courier New" w:hAnsi="Courier New" w:cs="Courier New"/>
+                <w:sz w:val="22"/>
+                <w:szCs w:val="22"/>
+                <w:lang w:val="en-CA"/>
+              </w:rPr>
+            </w:pPr>
+            <w:r>
+              <w:rPr>
+                <w:rFonts w:ascii="Courier New" w:hAnsi="Courier New" w:cs="Courier New"/>
+                <w:sz w:val="22"/>
+                <w:szCs w:val="22"/>
+                <w:lang w:val="en-CA"/>
+              </w:rPr>
+              <w:t>between 0-65535. The list can contain one or more ports separated by commas. It is also</w:t>
             </w:r>
             <w:r>
               <w:rPr>
@@ -1039,25 +894,7 @@
                 <w:szCs w:val="22"/>
                 <w:lang w:val="en-CA"/>
               </w:rPr>
-              <w:t>If present, the only</w:t>
-            </w:r>
-            <w:r>
-              <w:rPr>
-                <w:rFonts w:ascii="Courier New" w:hAnsi="Courier New" w:cs="Courier New"/>
-                <w:sz w:val="22"/>
-                <w:szCs w:val="22"/>
-                <w:lang w:val="en-CA"/>
-              </w:rPr>
-              <w:t xml:space="preserve"> allowed value is </w:t>
-            </w:r>
-            <w:r>
-              <w:rPr>
-                <w:rFonts w:ascii="Courier New" w:hAnsi="Courier New" w:cs="Courier New"/>
-                <w:sz w:val="22"/>
-                <w:szCs w:val="22"/>
-                <w:lang w:val="en-CA"/>
-              </w:rPr>
-              <w:t>“established”.</w:t>
+              <w:t>If present, the only allowed value is “established”.</w:t>
             </w:r>
           </w:p>
         </w:tc>
@@ -1153,27 +990,7 @@
           <w:szCs w:val="22"/>
           <w:lang w:val="en-CA"/>
         </w:rPr>
-        <w:t>direction&gt; &lt;</w:t>
-      </w:r>
-      <w:proofErr w:type="spellStart"/>
-      <w:r>
-        <w:rPr>
-          <w:rFonts w:ascii="Courier New" w:hAnsi="Courier New" w:cs="Courier New"/>
-          <w:sz w:val="22"/>
-          <w:szCs w:val="22"/>
-          <w:lang w:val="en-CA"/>
-        </w:rPr>
-        <w:t>ip</w:t>
-      </w:r>
-      <w:proofErr w:type="spellEnd"/>
-      <w:r>
-        <w:rPr>
-          <w:rFonts w:ascii="Courier New" w:hAnsi="Courier New" w:cs="Courier New"/>
-          <w:sz w:val="22"/>
-          <w:szCs w:val="22"/>
-          <w:lang w:val="en-CA"/>
-        </w:rPr>
-        <w:t>&gt; &lt;port&gt; &lt;flag&gt;</w:t>
+        <w:t>direction&gt; &lt;ip&gt; &lt;port&gt; &lt;flag&gt;</w:t>
       </w:r>
     </w:p>
     <w:p>
@@ -1239,54 +1056,36 @@
                 <w:szCs w:val="22"/>
                 <w:lang w:val="en-CA"/>
               </w:rPr>
-              <w:t>Specifies the direction of the packet. Each packet is either</w:t>
-            </w:r>
-            <w:r>
-              <w:rPr>
-                <w:rFonts w:ascii="Courier New" w:hAnsi="Courier New" w:cs="Courier New"/>
-                <w:sz w:val="22"/>
-                <w:szCs w:val="22"/>
-                <w:lang w:val="en-CA"/>
-              </w:rPr>
-              <w:t xml:space="preserve"> incoming or outgoing. </w:t>
-            </w:r>
-          </w:p>
-          <w:p>
-            <w:pPr>
-              <w:rPr>
-                <w:rFonts w:ascii="Courier New" w:hAnsi="Courier New" w:cs="Courier New"/>
-                <w:sz w:val="22"/>
-                <w:szCs w:val="22"/>
-                <w:lang w:val="en-CA"/>
-              </w:rPr>
-            </w:pPr>
-          </w:p>
-          <w:p>
-            <w:pPr>
-              <w:rPr>
-                <w:rFonts w:ascii="Courier New" w:hAnsi="Courier New" w:cs="Courier New"/>
-                <w:sz w:val="22"/>
-                <w:szCs w:val="22"/>
-                <w:lang w:val="en-CA"/>
-              </w:rPr>
-            </w:pPr>
-            <w:r>
-              <w:rPr>
-                <w:rFonts w:ascii="Courier New" w:hAnsi="Courier New" w:cs="Courier New"/>
-                <w:sz w:val="22"/>
-                <w:szCs w:val="22"/>
-                <w:lang w:val="en-CA"/>
-              </w:rPr>
-              <w:t xml:space="preserve">The only </w:t>
-            </w:r>
-            <w:r>
-              <w:rPr>
-                <w:rFonts w:ascii="Courier New" w:hAnsi="Courier New" w:cs="Courier New"/>
-                <w:sz w:val="22"/>
-                <w:szCs w:val="22"/>
-                <w:lang w:val="en-CA"/>
-              </w:rPr>
-              <w:t>allowed values are “in” and “out”.</w:t>
+              <w:t xml:space="preserve">Specifies the direction of the packet. Each packet is either incoming or outgoing. </w:t>
+            </w:r>
+          </w:p>
+          <w:p>
+            <w:pPr>
+              <w:rPr>
+                <w:rFonts w:ascii="Courier New" w:hAnsi="Courier New" w:cs="Courier New"/>
+                <w:sz w:val="22"/>
+                <w:szCs w:val="22"/>
+                <w:lang w:val="en-CA"/>
+              </w:rPr>
+            </w:pPr>
+          </w:p>
+          <w:p>
+            <w:pPr>
+              <w:rPr>
+                <w:rFonts w:ascii="Courier New" w:hAnsi="Courier New" w:cs="Courier New"/>
+                <w:sz w:val="22"/>
+                <w:szCs w:val="22"/>
+                <w:lang w:val="en-CA"/>
+              </w:rPr>
+            </w:pPr>
+            <w:r>
+              <w:rPr>
+                <w:rFonts w:ascii="Courier New" w:hAnsi="Courier New" w:cs="Courier New"/>
+                <w:sz w:val="22"/>
+                <w:szCs w:val="22"/>
+                <w:lang w:val="en-CA"/>
+              </w:rPr>
+              <w:t>The only allowed values are “in” and “out”.</w:t>
             </w:r>
           </w:p>
         </w:tc>
@@ -1312,27 +1111,7 @@
                 <w:szCs w:val="22"/>
                 <w:lang w:val="en-CA"/>
               </w:rPr>
-              <w:t>&lt;</w:t>
-            </w:r>
-            <w:proofErr w:type="spellStart"/>
-            <w:r>
-              <w:rPr>
-                <w:rFonts w:ascii="Courier New" w:hAnsi="Courier New" w:cs="Courier New"/>
-                <w:sz w:val="22"/>
-                <w:szCs w:val="22"/>
-                <w:lang w:val="en-CA"/>
-              </w:rPr>
-              <w:t>ip</w:t>
-            </w:r>
-            <w:proofErr w:type="spellEnd"/>
-            <w:r>
-              <w:rPr>
-                <w:rFonts w:ascii="Courier New" w:hAnsi="Courier New" w:cs="Courier New"/>
-                <w:sz w:val="22"/>
-                <w:szCs w:val="22"/>
-                <w:lang w:val="en-CA"/>
-              </w:rPr>
-              <w:t>&gt;</w:t>
+              <w:t>&lt;ip&gt;</w:t>
             </w:r>
           </w:p>
         </w:tc>
@@ -1356,43 +1135,7 @@
                 <w:szCs w:val="22"/>
                 <w:lang w:val="en-CA"/>
               </w:rPr>
-              <w:t>For incoming packets this specifies the source IP address. For outgoing packets this</w:t>
-            </w:r>
-            <w:r>
-              <w:rPr>
-                <w:rFonts w:ascii="Courier New" w:hAnsi="Courier New" w:cs="Courier New"/>
-                <w:sz w:val="22"/>
-                <w:szCs w:val="22"/>
-                <w:lang w:val="en-CA"/>
-              </w:rPr>
-              <w:t xml:space="preserve"> </w:t>
-            </w:r>
-            <w:r>
-              <w:rPr>
-                <w:rFonts w:ascii="Courier New" w:hAnsi="Courier New" w:cs="Courier New"/>
-                <w:sz w:val="22"/>
-                <w:szCs w:val="22"/>
-                <w:lang w:val="en-CA"/>
-              </w:rPr>
-              <w:t>specifies the destination IP address. In either case</w:t>
-            </w:r>
-            <w:r>
-              <w:rPr>
-                <w:rFonts w:ascii="Courier New" w:hAnsi="Courier New" w:cs="Courier New"/>
-                <w:sz w:val="22"/>
-                <w:szCs w:val="22"/>
-                <w:lang w:val="en-CA"/>
-              </w:rPr>
-              <w:t xml:space="preserve">, the </w:t>
-            </w:r>
-            <w:r>
-              <w:rPr>
-                <w:rFonts w:ascii="Courier New" w:hAnsi="Courier New" w:cs="Courier New"/>
-                <w:sz w:val="22"/>
-                <w:szCs w:val="22"/>
-                <w:lang w:val="en-CA"/>
-              </w:rPr>
-              <w:t>address will be specified in dot-decimal notation, e.g. 136.159.5.22.</w:t>
+              <w:t>For incoming packets this specifies the source IP address. For outgoing packets this specifies the destination IP address. In either case, the address will be specified in dot-decimal notation, e.g. 136.159.5.22.</w:t>
             </w:r>
           </w:p>
         </w:tc>
@@ -1492,25 +1235,7 @@
                 <w:szCs w:val="22"/>
                 <w:lang w:val="en-CA"/>
               </w:rPr>
-              <w:t>Boolean flag (0 or 1) specifying whether the packet is part of a new (0) session or</w:t>
-            </w:r>
-            <w:r>
-              <w:rPr>
-                <w:rFonts w:ascii="Courier New" w:hAnsi="Courier New" w:cs="Courier New"/>
-                <w:sz w:val="22"/>
-                <w:szCs w:val="22"/>
-                <w:lang w:val="en-CA"/>
-              </w:rPr>
-              <w:t xml:space="preserve"> </w:t>
-            </w:r>
-            <w:r>
-              <w:rPr>
-                <w:rFonts w:ascii="Courier New" w:hAnsi="Courier New" w:cs="Courier New"/>
-                <w:sz w:val="22"/>
-                <w:szCs w:val="22"/>
-                <w:lang w:val="en-CA"/>
-              </w:rPr>
-              <w:t>established (1) session.</w:t>
+              <w:t>Boolean flag (0 or 1) specifying whether the packet is part of a new (0) session or established (1) session.</w:t>
             </w:r>
           </w:p>
         </w:tc>
@@ -1582,67 +1307,7 @@
           <w:szCs w:val="22"/>
           <w:lang w:val="en-CA"/>
         </w:rPr>
-        <w:t>action</w:t>
-      </w:r>
-      <w:proofErr w:type="gramStart"/>
-      <w:r>
-        <w:rPr>
-          <w:rFonts w:ascii="Courier New" w:hAnsi="Courier New" w:cs="Courier New"/>
-          <w:sz w:val="22"/>
-          <w:szCs w:val="22"/>
-          <w:lang w:val="en-CA"/>
-        </w:rPr>
-        <w:t>&gt;(</w:t>
-      </w:r>
-      <w:proofErr w:type="gramEnd"/>
-      <w:r>
-        <w:rPr>
-          <w:rFonts w:ascii="Courier New" w:hAnsi="Courier New" w:cs="Courier New"/>
-          <w:sz w:val="22"/>
-          <w:szCs w:val="22"/>
-          <w:lang w:val="en-CA"/>
-        </w:rPr>
-        <w:t xml:space="preserve">&lt;rule </w:t>
-      </w:r>
-      <w:proofErr w:type="spellStart"/>
-      <w:r>
-        <w:rPr>
-          <w:rFonts w:ascii="Courier New" w:hAnsi="Courier New" w:cs="Courier New"/>
-          <w:sz w:val="22"/>
-          <w:szCs w:val="22"/>
-          <w:lang w:val="en-CA"/>
-        </w:rPr>
-        <w:t>num</w:t>
-      </w:r>
-      <w:proofErr w:type="spellEnd"/>
-      <w:r>
-        <w:rPr>
-          <w:rFonts w:ascii="Courier New" w:hAnsi="Courier New" w:cs="Courier New"/>
-          <w:sz w:val="22"/>
-          <w:szCs w:val="22"/>
-          <w:lang w:val="en-CA"/>
-        </w:rPr>
-        <w:t>&gt;) &lt;direction&gt; &lt;</w:t>
-      </w:r>
-      <w:proofErr w:type="spellStart"/>
-      <w:r>
-        <w:rPr>
-          <w:rFonts w:ascii="Courier New" w:hAnsi="Courier New" w:cs="Courier New"/>
-          <w:sz w:val="22"/>
-          <w:szCs w:val="22"/>
-          <w:lang w:val="en-CA"/>
-        </w:rPr>
-        <w:t>ip</w:t>
-      </w:r>
-      <w:proofErr w:type="spellEnd"/>
-      <w:r>
-        <w:rPr>
-          <w:rFonts w:ascii="Courier New" w:hAnsi="Courier New" w:cs="Courier New"/>
-          <w:sz w:val="22"/>
-          <w:szCs w:val="22"/>
-          <w:lang w:val="en-CA"/>
-        </w:rPr>
-        <w:t>&gt; &lt;port&gt; &lt;flag&gt;</w:t>
+        <w:t>action&gt;(&lt;rule num&gt;) &lt;direction&gt; &lt;ip&gt; &lt;port&gt; &lt;flag&gt;</w:t>
       </w:r>
     </w:p>
     <w:p>
@@ -1708,25 +1373,7 @@
                 <w:szCs w:val="22"/>
                 <w:lang w:val="en-CA"/>
               </w:rPr>
-              <w:t>The action that the firewall decided should be taken. If no rule could be found for a packet,</w:t>
-            </w:r>
-            <w:r>
-              <w:rPr>
-                <w:rFonts w:ascii="Courier New" w:hAnsi="Courier New" w:cs="Courier New"/>
-                <w:sz w:val="22"/>
-                <w:szCs w:val="22"/>
-                <w:lang w:val="en-CA"/>
-              </w:rPr>
-              <w:t xml:space="preserve"> </w:t>
-            </w:r>
-            <w:r>
-              <w:rPr>
-                <w:rFonts w:ascii="Courier New" w:hAnsi="Courier New" w:cs="Courier New"/>
-                <w:sz w:val="22"/>
-                <w:szCs w:val="22"/>
-                <w:lang w:val="en-CA"/>
-              </w:rPr>
-              <w:t>the action should be “drop”.</w:t>
+              <w:t>The action that the firewall decided should be taken. If no rule could be found for a packet, the action should be “drop”.</w:t>
             </w:r>
           </w:p>
         </w:tc>
@@ -1752,27 +1399,7 @@
                 <w:szCs w:val="22"/>
                 <w:lang w:val="en-CA"/>
               </w:rPr>
-              <w:t xml:space="preserve">&lt;rule </w:t>
-            </w:r>
-            <w:proofErr w:type="spellStart"/>
-            <w:r>
-              <w:rPr>
-                <w:rFonts w:ascii="Courier New" w:hAnsi="Courier New" w:cs="Courier New"/>
-                <w:sz w:val="22"/>
-                <w:szCs w:val="22"/>
-                <w:lang w:val="en-CA"/>
-              </w:rPr>
-              <w:t>num</w:t>
-            </w:r>
-            <w:proofErr w:type="spellEnd"/>
-            <w:r>
-              <w:rPr>
-                <w:rFonts w:ascii="Courier New" w:hAnsi="Courier New" w:cs="Courier New"/>
-                <w:sz w:val="22"/>
-                <w:szCs w:val="22"/>
-                <w:lang w:val="en-CA"/>
-              </w:rPr>
-              <w:t>&gt;</w:t>
+              <w:t>&lt;rule num&gt;</w:t>
             </w:r>
           </w:p>
         </w:tc>
@@ -1796,79 +1423,7 @@
                 <w:szCs w:val="22"/>
                 <w:lang w:val="en-CA"/>
               </w:rPr>
-              <w:t>The line number where the rule responsible for this action can be found. The lines are</w:t>
-            </w:r>
-            <w:r>
-              <w:rPr>
-                <w:rFonts w:ascii="Courier New" w:hAnsi="Courier New" w:cs="Courier New"/>
-                <w:sz w:val="22"/>
-                <w:szCs w:val="22"/>
-                <w:lang w:val="en-CA"/>
-              </w:rPr>
-              <w:t xml:space="preserve"> </w:t>
-            </w:r>
-            <w:r>
-              <w:rPr>
-                <w:rFonts w:ascii="Courier New" w:hAnsi="Courier New" w:cs="Courier New"/>
-                <w:sz w:val="22"/>
-                <w:szCs w:val="22"/>
-                <w:lang w:val="en-CA"/>
-              </w:rPr>
-              <w:t>numbered starting from 1. If no rule could be found for a packet, the line number should be</w:t>
-            </w:r>
-            <w:r>
-              <w:rPr>
-                <w:rFonts w:ascii="Courier New" w:hAnsi="Courier New" w:cs="Courier New"/>
-                <w:sz w:val="22"/>
-                <w:szCs w:val="22"/>
-                <w:lang w:val="en-CA"/>
-              </w:rPr>
-              <w:t xml:space="preserve"> </w:t>
-            </w:r>
-            <w:r>
-              <w:rPr>
-                <w:rFonts w:ascii="Courier New" w:hAnsi="Courier New" w:cs="Courier New"/>
-                <w:sz w:val="22"/>
-                <w:szCs w:val="22"/>
-                <w:lang w:val="en-CA"/>
-              </w:rPr>
-              <w:t>omit</w:t>
-            </w:r>
-            <w:r>
-              <w:rPr>
-                <w:rFonts w:ascii="Courier New" w:hAnsi="Courier New" w:cs="Courier New"/>
-                <w:sz w:val="22"/>
-                <w:szCs w:val="22"/>
-                <w:lang w:val="en-CA"/>
-              </w:rPr>
-              <w:t xml:space="preserve">ted. Note that all lines in the </w:t>
-            </w:r>
-            <w:r>
-              <w:rPr>
-                <w:rFonts w:ascii="Courier New" w:hAnsi="Courier New" w:cs="Courier New"/>
-                <w:sz w:val="22"/>
-                <w:szCs w:val="22"/>
-                <w:lang w:val="en-CA"/>
-              </w:rPr>
-              <w:t>configuration file are numbered, including empty lines</w:t>
-            </w:r>
-            <w:r>
-              <w:rPr>
-                <w:rFonts w:ascii="Courier New" w:hAnsi="Courier New" w:cs="Courier New"/>
-                <w:sz w:val="22"/>
-                <w:szCs w:val="22"/>
-                <w:lang w:val="en-CA"/>
-              </w:rPr>
-              <w:t xml:space="preserve"> </w:t>
-            </w:r>
-            <w:r>
-              <w:rPr>
-                <w:rFonts w:ascii="Courier New" w:hAnsi="Courier New" w:cs="Courier New"/>
-                <w:sz w:val="22"/>
-                <w:szCs w:val="22"/>
-                <w:lang w:val="en-CA"/>
-              </w:rPr>
-              <w:t>and comment lines.</w:t>
+              <w:t>The line number where the rule responsible for this action can be found. The lines are numbered starting from 1. If no rule could be found for a packet, the line number should be omitted. Note that all lines in the configuration file are numbered, including empty lines and comment lines.</w:t>
             </w:r>
           </w:p>
         </w:tc>
@@ -1913,27 +1468,7 @@
                 <w:szCs w:val="22"/>
                 <w:lang w:val="en-CA"/>
               </w:rPr>
-              <w:t>&lt;</w:t>
-            </w:r>
-            <w:proofErr w:type="spellStart"/>
-            <w:r>
-              <w:rPr>
-                <w:rFonts w:ascii="Courier New" w:hAnsi="Courier New" w:cs="Courier New"/>
-                <w:sz w:val="22"/>
-                <w:szCs w:val="22"/>
-                <w:lang w:val="en-CA"/>
-              </w:rPr>
-              <w:t>ip</w:t>
-            </w:r>
-            <w:proofErr w:type="spellEnd"/>
-            <w:r>
-              <w:rPr>
-                <w:rFonts w:ascii="Courier New" w:hAnsi="Courier New" w:cs="Courier New"/>
-                <w:sz w:val="22"/>
-                <w:szCs w:val="22"/>
-                <w:lang w:val="en-CA"/>
-              </w:rPr>
-              <w:t>&gt;</w:t>
+              <w:t>&lt;ip&gt;</w:t>
             </w:r>
           </w:p>
           <w:p>
@@ -2020,7 +1555,7 @@
 </file>
 
 <file path=word/numbering.xml><?xml version="1.0" encoding="utf-8"?>
-<w:numbering xmlns:wpc="http://schemas.microsoft.com/office/word/2010/wordprocessingCanvas" xmlns:mo="http://schemas.microsoft.com/office/mac/office/2008/main" xmlns:mc="http://schemas.openxmlformats.org/markup-compatibility/2006" xmlns:mv="urn:schemas-microsoft-com:mac:vml" xmlns:o="urn:schemas-microsoft-com:office:office" xmlns:r="http://schemas.openxmlformats.org/officeDocument/2006/relationships" xmlns:m="http://schemas.openxmlformats.org/officeDocument/2006/math" xmlns:v="urn:schemas-microsoft-com:vml" xmlns:wp14="http://schemas.microsoft.com/office/word/2010/wordprocessingDrawing" xmlns:wp="http://schemas.openxmlformats.org/drawingml/2006/wordprocessingDrawing" xmlns:w10="urn:schemas-microsoft-com:office:word" xmlns:w="http://schemas.openxmlformats.org/wordprocessingml/2006/main" xmlns:w14="http://schemas.microsoft.com/office/word/2010/wordml" xmlns:w15="http://schemas.microsoft.com/office/word/2012/wordml" xmlns:wpg="http://schemas.microsoft.com/office/word/2010/wordprocessingGroup" xmlns:wpi="http://schemas.microsoft.com/office/word/2010/wordprocessingInk" xmlns:wne="http://schemas.microsoft.com/office/word/2006/wordml" xmlns:wps="http://schemas.microsoft.com/office/word/2010/wordprocessingShape" mc:Ignorable="w14 w15 wp14">
+<w:numbering xmlns:wpc="http://schemas.microsoft.com/office/word/2010/wordprocessingCanvas" xmlns:mc="http://schemas.openxmlformats.org/markup-compatibility/2006" xmlns:o="urn:schemas-microsoft-com:office:office" xmlns:r="http://schemas.openxmlformats.org/officeDocument/2006/relationships" xmlns:m="http://schemas.openxmlformats.org/officeDocument/2006/math" xmlns:v="urn:schemas-microsoft-com:vml" xmlns:wp14="http://schemas.microsoft.com/office/word/2010/wordprocessingDrawing" xmlns:wp="http://schemas.openxmlformats.org/drawingml/2006/wordprocessingDrawing" xmlns:w10="urn:schemas-microsoft-com:office:word" xmlns:w="http://schemas.openxmlformats.org/wordprocessingml/2006/main" xmlns:w14="http://schemas.microsoft.com/office/word/2010/wordml" xmlns:w15="http://schemas.microsoft.com/office/word/2012/wordml" xmlns:wpg="http://schemas.microsoft.com/office/word/2010/wordprocessingGroup" xmlns:wpi="http://schemas.microsoft.com/office/word/2010/wordprocessingInk" xmlns:wne="http://schemas.microsoft.com/office/word/2006/wordml" xmlns:wps="http://schemas.microsoft.com/office/word/2010/wordprocessingShape" mc:Ignorable="w14 w15 wp14">
   <w:abstractNum w:abstractNumId="0">
     <w:nsid w:val="06442160"/>
     <w:multiLevelType w:val="hybridMultilevel"/>
@@ -2152,7 +1687,7 @@
     </w:rPrDefault>
     <w:pPrDefault/>
   </w:docDefaults>
-  <w:latentStyles w:defLockedState="0" w:defUIPriority="99" w:defSemiHidden="0" w:defUnhideWhenUsed="0" w:defQFormat="0" w:count="382">
+  <w:latentStyles w:defLockedState="0" w:defUIPriority="99" w:defSemiHidden="0" w:defUnhideWhenUsed="0" w:defQFormat="0" w:count="371">
     <w:lsdException w:name="Normal" w:uiPriority="0" w:qFormat="1"/>
     <w:lsdException w:name="heading 1" w:uiPriority="9" w:qFormat="1"/>
     <w:lsdException w:name="heading 2" w:semiHidden="1" w:uiPriority="9" w:unhideWhenUsed="1" w:qFormat="1"/>
@@ -2309,15 +1844,6 @@
     <w:lsdException w:name="Balloon Text" w:semiHidden="1" w:unhideWhenUsed="1"/>
     <w:lsdException w:name="Table Grid" w:uiPriority="39"/>
     <w:lsdException w:name="Table Theme" w:semiHidden="1" w:unhideWhenUsed="1"/>
-    <w:lsdException w:name="Note Level 1" w:semiHidden="1" w:unhideWhenUsed="1"/>
-    <w:lsdException w:name="Note Level 2" w:semiHidden="1" w:unhideWhenUsed="1"/>
-    <w:lsdException w:name="Note Level 3" w:semiHidden="1" w:unhideWhenUsed="1"/>
-    <w:lsdException w:name="Note Level 4" w:semiHidden="1" w:unhideWhenUsed="1"/>
-    <w:lsdException w:name="Note Level 5" w:semiHidden="1" w:unhideWhenUsed="1"/>
-    <w:lsdException w:name="Note Level 6" w:semiHidden="1" w:unhideWhenUsed="1"/>
-    <w:lsdException w:name="Note Level 7" w:semiHidden="1" w:unhideWhenUsed="1"/>
-    <w:lsdException w:name="Note Level 8" w:semiHidden="1" w:unhideWhenUsed="1"/>
-    <w:lsdException w:name="Note Level 9" w:semiHidden="1" w:unhideWhenUsed="1"/>
     <w:lsdException w:name="Placeholder Text" w:semiHidden="1"/>
     <w:lsdException w:name="No Spacing" w:uiPriority="1" w:qFormat="1"/>
     <w:lsdException w:name="Light Shading" w:uiPriority="60"/>
@@ -2533,8 +2059,6 @@
     <w:lsdException w:name="List Table 5 Dark Accent 6" w:uiPriority="50"/>
     <w:lsdException w:name="List Table 6 Colorful Accent 6" w:uiPriority="51"/>
     <w:lsdException w:name="List Table 7 Colorful Accent 6" w:uiPriority="52"/>
-    <w:lsdException w:name="Mention" w:semiHidden="1" w:unhideWhenUsed="1"/>
-    <w:lsdException w:name="Smart Hyperlink" w:semiHidden="1" w:unhideWhenUsed="1"/>
   </w:latentStyles>
   <w:style w:type="paragraph" w:default="1" w:styleId="Normal">
     <w:name w:val="Normal"/>

</xml_diff>